<commit_message>
Formato de entrega 4 - MPV2
</commit_message>
<xml_diff>
--- a/Formato_de_Entrega_3_MPV.docx
+++ b/Formato_de_Entrega_3_MPV.docx
@@ -142,40 +142,26 @@
         <w:rPr>
           <w:color w:val="FF0000"/>
         </w:rPr>
-        <w:t xml:space="preserve">Este documento se debe presentar en forma de slidedoc, recuerden se debe ver el trabajo del diseñador visual, el diseñador de interacción y el </w:t>
+        <w:t>Este documento se debe presentar en forma de slidedoc, recuerden se debe ver el trabajo del diseñador visual, el diseñador de interacción y el editor (redacción, ortografía, orden</w:t>
       </w:r>
       <w:r>
         <w:rPr>
           <w:color w:val="FF0000"/>
         </w:rPr>
-        <w:t>editor (redacción, ortografía, orden</w:t>
-      </w:r>
-      <w:r>
+        <w:t>)</w:t>
+      </w:r>
+    </w:p>
+    <w:p>
+      <w:pPr>
         <w:rPr>
           <w:color w:val="FF0000"/>
         </w:rPr>
-        <w:t>)</w:t>
-      </w:r>
-    </w:p>
-    <w:p>
-      <w:pPr>
+      </w:pPr>
+      <w:r>
         <w:rPr>
           <w:color w:val="FF0000"/>
         </w:rPr>
-      </w:pPr>
-      <w:r>
-        <w:rPr>
-          <w:color w:val="FF0000"/>
-        </w:rPr>
-        <w:t>Se siguen evaluando todos los criterios de transparencia e inspección.</w:t>
-      </w:r>
-      <w:bookmarkStart w:id="0" w:name="_GoBack"/>
-      <w:bookmarkEnd w:id="0"/>
-      <w:r>
-        <w:rPr>
-          <w:color w:val="FF0000"/>
-        </w:rPr>
-        <w:t xml:space="preserve"> </w:t>
+        <w:t xml:space="preserve">Se siguen evaluando todos los criterios de transparencia e inspección. </w:t>
       </w:r>
     </w:p>
     <w:p>
@@ -305,22 +291,7 @@
           <w:szCs w:val="24"/>
         </w:rPr>
         <w:tab/>
-      </w:r>
-      <w:r>
-        <w:rPr>
-          <w:color w:val="595959" w:themeColor="text1" w:themeTint="A6"/>
-          <w:sz w:val="24"/>
-          <w:szCs w:val="24"/>
-        </w:rPr>
-        <w:t>Utilizando el formato de persona arquetipo identifique la(s)  persona(s) arquetipo que</w:t>
-      </w:r>
-      <w:r>
-        <w:rPr>
-          <w:color w:val="595959" w:themeColor="text1" w:themeTint="A6"/>
-          <w:sz w:val="24"/>
-          <w:szCs w:val="24"/>
-        </w:rPr>
-        <w:t xml:space="preserve"> sufren el problema que está </w:t>
+        <w:t xml:space="preserve">Utilizando el formato de persona arquetipo identifique la(s)  persona(s) arquetipo que sufren el problema que está </w:t>
       </w:r>
       <w:r>
         <w:rPr>
@@ -329,13 +300,6 @@
           <w:szCs w:val="24"/>
         </w:rPr>
         <w:tab/>
-      </w:r>
-      <w:r>
-        <w:rPr>
-          <w:color w:val="595959" w:themeColor="text1" w:themeTint="A6"/>
-          <w:sz w:val="24"/>
-          <w:szCs w:val="24"/>
-        </w:rPr>
         <w:t>tratando de solucionar.</w:t>
       </w:r>
     </w:p>
@@ -710,23 +674,7 @@
           <w:szCs w:val="24"/>
         </w:rPr>
         <w:tab/>
-        <w:t>Cuáles son los vacios de información (si los tiene o es el objetivo del MVP)</w:t>
-      </w:r>
-      <w:r>
-        <w:rPr>
-          <w:color w:val="595959" w:themeColor="text1" w:themeTint="A6"/>
-          <w:sz w:val="24"/>
-          <w:szCs w:val="24"/>
-        </w:rPr>
-        <w:t xml:space="preserve"> que </w:t>
-      </w:r>
-      <w:r>
-        <w:rPr>
-          <w:color w:val="595959" w:themeColor="text1" w:themeTint="A6"/>
-          <w:sz w:val="24"/>
-          <w:szCs w:val="24"/>
-        </w:rPr>
-        <w:t>esta llenando con el MVP</w:t>
+        <w:t>Cuáles son los vacios de información (si los tiene o es el objetivo del MVP) que esta llenando con el MVP</w:t>
       </w:r>
       <w:r>
         <w:rPr>
@@ -770,6 +718,29 @@
         </w:rPr>
         <w:t xml:space="preserve"> en el formato dado en clase, se debe indetificar el indicador con e que se medirá el éxito del MVP</w:t>
       </w:r>
+    </w:p>
+    <w:p>
+      <w:pPr>
+        <w:pStyle w:val="ListParagraph"/>
+        <w:numPr>
+          <w:ilvl w:val="1"/>
+          <w:numId w:val="3"/>
+        </w:numPr>
+        <w:spacing w:after="0" w:line="240" w:lineRule="auto"/>
+        <w:rPr>
+          <w:sz w:val="24"/>
+          <w:szCs w:val="24"/>
+        </w:rPr>
+      </w:pPr>
+      <w:r>
+        <w:rPr>
+          <w:sz w:val="24"/>
+          <w:szCs w:val="24"/>
+        </w:rPr>
+        <w:t>Desciba el plan de experimentos.</w:t>
+      </w:r>
+      <w:bookmarkStart w:id="0" w:name="_GoBack"/>
+      <w:bookmarkEnd w:id="0"/>
     </w:p>
     <w:p>
       <w:pPr>

</xml_diff>